<commit_message>
add Use Case Narative
</commit_message>
<xml_diff>
--- a/Product Owner/Ecommerce.docx
+++ b/Product Owner/Ecommerce.docx
@@ -201,6 +201,7 @@
         </w:rPr>
         <w:t xml:space="preserve">Browse </w:t>
       </w:r>
+      <w:proofErr w:type="gramStart"/>
       <w:r>
         <w:rPr>
           <w:spacing w:val="-2"/>
@@ -208,6 +209,7 @@
         </w:rPr>
         <w:t>products</w:t>
       </w:r>
+      <w:proofErr w:type="gramEnd"/>
     </w:p>
     <w:p>
       <w:pPr>
@@ -372,21 +374,6 @@
     </w:p>
     <w:p>
       <w:pPr>
-        <w:pStyle w:val="Heading2"/>
-        <w:spacing w:before="134"/>
-      </w:pPr>
-      <w:r>
-        <w:t xml:space="preserve">Part </w:t>
-      </w:r>
-      <w:r>
-        <w:rPr>
-          <w:spacing w:val="-5"/>
-        </w:rPr>
-        <w:t>1:</w:t>
-      </w:r>
-    </w:p>
-    <w:p>
-      <w:pPr>
         <w:pStyle w:val="ListParagraph"/>
         <w:numPr>
           <w:ilvl w:val="0"/>
@@ -1061,7 +1048,6 @@
           <w:color w:val="1F3863"/>
           <w:sz w:val="28"/>
         </w:rPr>
-        <w:lastRenderedPageBreak/>
         <w:t>User</w:t>
       </w:r>
       <w:r>
@@ -1157,6 +1143,7 @@
               <w:rPr>
                 <w:b/>
               </w:rPr>
+              <w:lastRenderedPageBreak/>
               <w:t>User</w:t>
             </w:r>
             <w:r>
@@ -1226,8 +1213,17 @@
                 <w:spacing w:val="-5"/>
                 <w:sz w:val="24"/>
               </w:rPr>
-              <w:t>#1</w:t>
-            </w:r>
+              <w:t>#</w:t>
+            </w:r>
+            <w:proofErr w:type="gramStart"/>
+            <w:r>
+              <w:rPr>
+                <w:spacing w:val="-5"/>
+                <w:sz w:val="24"/>
+              </w:rPr>
+              <w:t>1</w:t>
+            </w:r>
+            <w:proofErr w:type="gramEnd"/>
           </w:p>
         </w:tc>
       </w:tr>
@@ -1436,6 +1432,13 @@
                 <w:b/>
               </w:rPr>
               <w:br/>
+            </w:r>
+            <w:proofErr w:type="gramStart"/>
+            <w:r>
+              <w:rPr>
+                <w:rFonts w:ascii="Arial"/>
+                <w:b/>
+              </w:rPr>
               <w:t>I</w:t>
             </w:r>
             <w:r>
@@ -1450,7 +1453,15 @@
                 <w:rFonts w:ascii="Arial"/>
                 <w:b/>
               </w:rPr>
-              <w:t>d like to be able to sign up to the application</w:t>
+              <w:t>d</w:t>
+            </w:r>
+            <w:proofErr w:type="gramEnd"/>
+            <w:r>
+              <w:rPr>
+                <w:rFonts w:ascii="Arial"/>
+                <w:b/>
+              </w:rPr>
+              <w:t xml:space="preserve"> like to be able to sign up to the application</w:t>
             </w:r>
             <w:r>
               <w:rPr>
@@ -1534,8 +1545,17 @@
                 <w:rFonts w:ascii="Times New Roman"/>
                 <w:sz w:val="24"/>
               </w:rPr>
-              <w:t>User is not registered</w:t>
-            </w:r>
+              <w:t xml:space="preserve">User </w:t>
+            </w:r>
+            <w:proofErr w:type="gramStart"/>
+            <w:r>
+              <w:rPr>
+                <w:rFonts w:ascii="Times New Roman"/>
+                <w:sz w:val="24"/>
+              </w:rPr>
+              <w:t>is not registered</w:t>
+            </w:r>
+            <w:proofErr w:type="gramEnd"/>
           </w:p>
         </w:tc>
       </w:tr>
@@ -1597,7 +1617,21 @@
               <w:rPr>
                 <w:rFonts w:ascii="Times New Roman"/>
               </w:rPr>
-              <w:t xml:space="preserve">  A new user account is created in the system.</w:t>
+              <w:t xml:space="preserve">  A new user account </w:t>
+            </w:r>
+            <w:proofErr w:type="gramStart"/>
+            <w:r>
+              <w:rPr>
+                <w:rFonts w:ascii="Times New Roman"/>
+              </w:rPr>
+              <w:t>is created</w:t>
+            </w:r>
+            <w:proofErr w:type="gramEnd"/>
+            <w:r>
+              <w:rPr>
+                <w:rFonts w:ascii="Times New Roman"/>
+              </w:rPr>
+              <w:t xml:space="preserve"> in the system.</w:t>
             </w:r>
           </w:p>
           <w:p>
@@ -1709,8 +1743,33 @@
                 <w:rFonts w:ascii="Arial" w:hAnsi="Arial"/>
                 <w:b/>
               </w:rPr>
-              <w:t xml:space="preserve"> Given I’m a new user on the sign-up page</w:t>
-            </w:r>
+              <w:t xml:space="preserve"> Given </w:t>
+            </w:r>
+            <w:proofErr w:type="gramStart"/>
+            <w:r>
+              <w:rPr>
+                <w:rFonts w:ascii="Arial" w:hAnsi="Arial"/>
+                <w:b/>
+              </w:rPr>
+              <w:t>I’m</w:t>
+            </w:r>
+            <w:proofErr w:type="gramEnd"/>
+            <w:r>
+              <w:rPr>
+                <w:rFonts w:ascii="Arial" w:hAnsi="Arial"/>
+                <w:b/>
+              </w:rPr>
+              <w:t xml:space="preserve"> a new user on the sign-up </w:t>
+            </w:r>
+            <w:proofErr w:type="gramStart"/>
+            <w:r>
+              <w:rPr>
+                <w:rFonts w:ascii="Arial" w:hAnsi="Arial"/>
+                <w:b/>
+              </w:rPr>
+              <w:t>page</w:t>
+            </w:r>
+            <w:proofErr w:type="gramEnd"/>
           </w:p>
           <w:p>
             <w:pPr>
@@ -1727,7 +1786,23 @@
                 <w:rFonts w:ascii="Arial" w:hAnsi="Arial"/>
                 <w:b/>
               </w:rPr>
-              <w:t xml:space="preserve">  When I fill in valid information (email, username, password) and click “Sign Up”</w:t>
+              <w:t xml:space="preserve">  When I fill in valid information (email, username, password) and click “Sign </w:t>
+            </w:r>
+            <w:proofErr w:type="gramStart"/>
+            <w:r>
+              <w:rPr>
+                <w:rFonts w:ascii="Arial" w:hAnsi="Arial"/>
+                <w:b/>
+              </w:rPr>
+              <w:t>Up</w:t>
+            </w:r>
+            <w:proofErr w:type="gramEnd"/>
+            <w:r>
+              <w:rPr>
+                <w:rFonts w:ascii="Arial" w:hAnsi="Arial"/>
+                <w:b/>
+              </w:rPr>
+              <w:t>”</w:t>
             </w:r>
           </w:p>
           <w:p>
@@ -1835,16 +1910,7 @@
           <w:spacing w:val="-5"/>
           <w:sz w:val="28"/>
         </w:rPr>
-        <w:t>#</w:t>
-      </w:r>
-      <w:r>
-        <w:rPr>
-          <w:b/>
-          <w:color w:val="1F3863"/>
-          <w:spacing w:val="-5"/>
-          <w:sz w:val="28"/>
-        </w:rPr>
-        <w:t>2</w:t>
+        <w:t>#2</w:t>
       </w:r>
     </w:p>
     <w:p>
@@ -1975,6 +2041,7 @@
               </w:rPr>
               <w:t>#</w:t>
             </w:r>
+            <w:proofErr w:type="gramStart"/>
             <w:r>
               <w:rPr>
                 <w:spacing w:val="-5"/>
@@ -1982,6 +2049,7 @@
               </w:rPr>
               <w:t>2</w:t>
             </w:r>
+            <w:proofErr w:type="gramEnd"/>
           </w:p>
         </w:tc>
       </w:tr>
@@ -2211,6 +2279,7 @@
               <w:spacing w:before="85"/>
               <w:ind w:left="-11"/>
             </w:pPr>
+            <w:proofErr w:type="gramStart"/>
             <w:r>
               <w:rPr>
                 <w:rFonts w:ascii="Arial"/>
@@ -2218,6 +2287,7 @@
               </w:rPr>
               <w:t>I'd</w:t>
             </w:r>
+            <w:proofErr w:type="gramEnd"/>
             <w:r>
               <w:rPr>
                 <w:rFonts w:ascii="Arial"/>
@@ -2278,10 +2348,7 @@
               <w:t xml:space="preserve"> </w:t>
             </w:r>
             <w:r>
-              <w:t xml:space="preserve">login </w:t>
-            </w:r>
-            <w:r>
-              <w:t>to</w:t>
+              <w:t>login to</w:t>
             </w:r>
             <w:r>
               <w:rPr>
@@ -2298,12 +2365,14 @@
               </w:rPr>
               <w:t xml:space="preserve"> </w:t>
             </w:r>
+            <w:proofErr w:type="gramStart"/>
             <w:r>
               <w:rPr>
                 <w:spacing w:val="-2"/>
               </w:rPr>
               <w:t>application</w:t>
             </w:r>
+            <w:proofErr w:type="gramEnd"/>
           </w:p>
           <w:p>
             <w:pPr>
@@ -2532,22 +2601,58 @@
               <w:rPr>
                 <w:rFonts w:ascii="Times New Roman"/>
               </w:rPr>
-              <w:t xml:space="preserve">  User is authenticated and redirected to the homepage/dashboard.</w:t>
-            </w:r>
-          </w:p>
-          <w:p>
-            <w:pPr>
-              <w:pStyle w:val="TableParagraph"/>
+              <w:t xml:space="preserve">  User </w:t>
+            </w:r>
+            <w:proofErr w:type="gramStart"/>
+            <w:r>
               <w:rPr>
                 <w:rFonts w:ascii="Times New Roman"/>
               </w:rPr>
-            </w:pPr>
+              <w:t>is authenticated</w:t>
+            </w:r>
+            <w:proofErr w:type="gramEnd"/>
             <w:r>
               <w:rPr>
                 <w:rFonts w:ascii="Times New Roman"/>
               </w:rPr>
-              <w:t xml:space="preserve">  Invalid attempts are logged and appropriate error messages displayed</w:t>
-            </w:r>
+              <w:t xml:space="preserve"> and redirected to the homepage/dashboard.</w:t>
+            </w:r>
+          </w:p>
+          <w:p>
+            <w:pPr>
+              <w:pStyle w:val="TableParagraph"/>
+              <w:rPr>
+                <w:rFonts w:ascii="Times New Roman"/>
+              </w:rPr>
+            </w:pPr>
+            <w:r>
+              <w:rPr>
+                <w:rFonts w:ascii="Times New Roman"/>
+              </w:rPr>
+              <w:t xml:space="preserve">  Invalid attempts </w:t>
+            </w:r>
+            <w:proofErr w:type="gramStart"/>
+            <w:r>
+              <w:rPr>
+                <w:rFonts w:ascii="Times New Roman"/>
+              </w:rPr>
+              <w:t>are logged</w:t>
+            </w:r>
+            <w:proofErr w:type="gramEnd"/>
+            <w:r>
+              <w:rPr>
+                <w:rFonts w:ascii="Times New Roman"/>
+              </w:rPr>
+              <w:t xml:space="preserve"> and appropriate error messages </w:t>
+            </w:r>
+            <w:proofErr w:type="gramStart"/>
+            <w:r>
+              <w:rPr>
+                <w:rFonts w:ascii="Times New Roman"/>
+              </w:rPr>
+              <w:t>displayed</w:t>
+            </w:r>
+            <w:proofErr w:type="gramEnd"/>
           </w:p>
           <w:p>
             <w:pPr>
@@ -2725,7 +2830,23 @@
                 <w:rFonts w:ascii="Arial" w:hAnsi="Arial"/>
                 <w:b/>
               </w:rPr>
-              <w:t xml:space="preserve"> I should be successfully logged in and redirected to the homepage.</w:t>
+              <w:t xml:space="preserve"> I should </w:t>
+            </w:r>
+            <w:proofErr w:type="gramStart"/>
+            <w:r>
+              <w:rPr>
+                <w:rFonts w:ascii="Arial" w:hAnsi="Arial"/>
+                <w:b/>
+              </w:rPr>
+              <w:t>be successfully logged</w:t>
+            </w:r>
+            <w:proofErr w:type="gramEnd"/>
+            <w:r>
+              <w:rPr>
+                <w:rFonts w:ascii="Arial" w:hAnsi="Arial"/>
+                <w:b/>
+              </w:rPr>
+              <w:t xml:space="preserve"> in and redirected to the homepage.</w:t>
             </w:r>
           </w:p>
           <w:p>
@@ -2926,16 +3047,7 @@
           <w:spacing w:val="-5"/>
           <w:sz w:val="28"/>
         </w:rPr>
-        <w:t>#</w:t>
-      </w:r>
-      <w:r>
-        <w:rPr>
-          <w:b/>
-          <w:color w:val="1F3863"/>
-          <w:spacing w:val="-5"/>
-          <w:sz w:val="28"/>
-        </w:rPr>
-        <w:t>3</w:t>
+        <w:t>#3</w:t>
       </w:r>
     </w:p>
     <w:p>
@@ -3066,6 +3178,7 @@
               </w:rPr>
               <w:t>#</w:t>
             </w:r>
+            <w:proofErr w:type="gramStart"/>
             <w:r>
               <w:rPr>
                 <w:spacing w:val="-5"/>
@@ -3073,6 +3186,7 @@
               </w:rPr>
               <w:t>3</w:t>
             </w:r>
+            <w:proofErr w:type="gramEnd"/>
           </w:p>
         </w:tc>
       </w:tr>
@@ -3281,6 +3395,13 @@
                 <w:b/>
               </w:rPr>
               <w:br/>
+            </w:r>
+            <w:proofErr w:type="gramStart"/>
+            <w:r>
+              <w:rPr>
+                <w:rFonts w:ascii="Arial"/>
+                <w:b/>
+              </w:rPr>
               <w:t>I</w:t>
             </w:r>
             <w:r>
@@ -3295,7 +3416,15 @@
                 <w:rFonts w:ascii="Arial"/>
                 <w:b/>
               </w:rPr>
-              <w:t>d like to browse products</w:t>
+              <w:t>d</w:t>
+            </w:r>
+            <w:proofErr w:type="gramEnd"/>
+            <w:r>
+              <w:rPr>
+                <w:rFonts w:ascii="Arial"/>
+                <w:b/>
+              </w:rPr>
+              <w:t xml:space="preserve"> like to browse products</w:t>
             </w:r>
             <w:r>
               <w:rPr>
@@ -3442,7 +3571,21 @@
               <w:rPr>
                 <w:rFonts w:ascii="Times New Roman"/>
               </w:rPr>
-              <w:t>Product catalog is displayed with details (name, price, image).</w:t>
+              <w:t xml:space="preserve">Product catalog </w:t>
+            </w:r>
+            <w:proofErr w:type="gramStart"/>
+            <w:r>
+              <w:rPr>
+                <w:rFonts w:ascii="Times New Roman"/>
+              </w:rPr>
+              <w:t>is displayed</w:t>
+            </w:r>
+            <w:proofErr w:type="gramEnd"/>
+            <w:r>
+              <w:rPr>
+                <w:rFonts w:ascii="Times New Roman"/>
+              </w:rPr>
+              <w:t xml:space="preserve"> with details (name, price, image).</w:t>
             </w:r>
           </w:p>
         </w:tc>
@@ -3646,7 +3789,23 @@
                 <w:rFonts w:ascii="Arial" w:hAnsi="Arial"/>
                 <w:b/>
               </w:rPr>
-              <w:t xml:space="preserve"> products should be paginated or scrollable if the list is large.</w:t>
+              <w:t xml:space="preserve"> products should </w:t>
+            </w:r>
+            <w:proofErr w:type="gramStart"/>
+            <w:r>
+              <w:rPr>
+                <w:rFonts w:ascii="Arial" w:hAnsi="Arial"/>
+                <w:b/>
+              </w:rPr>
+              <w:t>be paginated</w:t>
+            </w:r>
+            <w:proofErr w:type="gramEnd"/>
+            <w:r>
+              <w:rPr>
+                <w:rFonts w:ascii="Arial" w:hAnsi="Arial"/>
+                <w:b/>
+              </w:rPr>
+              <w:t xml:space="preserve"> or scrollable if the list is large.</w:t>
             </w:r>
           </w:p>
           <w:p>
@@ -3726,16 +3885,7 @@
           <w:spacing w:val="-5"/>
           <w:sz w:val="28"/>
         </w:rPr>
-        <w:t>#</w:t>
-      </w:r>
-      <w:r>
-        <w:rPr>
-          <w:b/>
-          <w:color w:val="1F3863"/>
-          <w:spacing w:val="-5"/>
-          <w:sz w:val="28"/>
-        </w:rPr>
-        <w:t>4</w:t>
+        <w:t>#4</w:t>
       </w:r>
     </w:p>
     <w:p>
@@ -3866,6 +4016,7 @@
               </w:rPr>
               <w:t>#</w:t>
             </w:r>
+            <w:proofErr w:type="gramStart"/>
             <w:r>
               <w:rPr>
                 <w:spacing w:val="-5"/>
@@ -3873,6 +4024,7 @@
               </w:rPr>
               <w:t>4</w:t>
             </w:r>
+            <w:proofErr w:type="gramEnd"/>
           </w:p>
         </w:tc>
       </w:tr>
@@ -4101,7 +4253,23 @@
                 <w:rFonts w:ascii="Arial"/>
                 <w:b/>
               </w:rPr>
-              <w:t xml:space="preserve"> I want to add items to my cart </w:t>
+              <w:t xml:space="preserve"> I want to add items to my </w:t>
+            </w:r>
+            <w:proofErr w:type="gramStart"/>
+            <w:r>
+              <w:rPr>
+                <w:rFonts w:ascii="Arial"/>
+                <w:b/>
+              </w:rPr>
+              <w:t>cart</w:t>
+            </w:r>
+            <w:proofErr w:type="gramEnd"/>
+            <w:r>
+              <w:rPr>
+                <w:rFonts w:ascii="Arial"/>
+                <w:b/>
+              </w:rPr>
+              <w:t xml:space="preserve"> </w:t>
             </w:r>
           </w:p>
           <w:p>
@@ -4191,14 +4359,30 @@
                 <w:rFonts w:ascii="Times New Roman"/>
                 <w:sz w:val="24"/>
               </w:rPr>
-              <w:t xml:space="preserve">User is </w:t>
-            </w:r>
+              <w:t xml:space="preserve">User </w:t>
+            </w:r>
+            <w:proofErr w:type="gramStart"/>
             <w:r>
               <w:rPr>
                 <w:rFonts w:ascii="Times New Roman"/>
                 <w:sz w:val="24"/>
               </w:rPr>
-              <w:t>logged in</w:t>
+              <w:t xml:space="preserve">is </w:t>
+            </w:r>
+            <w:r>
+              <w:rPr>
+                <w:rFonts w:ascii="Times New Roman"/>
+                <w:sz w:val="24"/>
+              </w:rPr>
+              <w:t>logged</w:t>
+            </w:r>
+            <w:proofErr w:type="gramEnd"/>
+            <w:r>
+              <w:rPr>
+                <w:rFonts w:ascii="Times New Roman"/>
+                <w:sz w:val="24"/>
+              </w:rPr>
+              <w:t xml:space="preserve"> in</w:t>
             </w:r>
           </w:p>
         </w:tc>
@@ -4267,7 +4451,21 @@
               <w:rPr>
                 <w:rFonts w:ascii="Times New Roman"/>
               </w:rPr>
-              <w:t>Product is added to cart.</w:t>
+              <w:t xml:space="preserve">Product </w:t>
+            </w:r>
+            <w:proofErr w:type="gramStart"/>
+            <w:r>
+              <w:rPr>
+                <w:rFonts w:ascii="Times New Roman"/>
+              </w:rPr>
+              <w:t>is added</w:t>
+            </w:r>
+            <w:proofErr w:type="gramEnd"/>
+            <w:r>
+              <w:rPr>
+                <w:rFonts w:ascii="Times New Roman"/>
+              </w:rPr>
+              <w:t xml:space="preserve"> to cart.</w:t>
             </w:r>
           </w:p>
         </w:tc>
@@ -4405,7 +4603,23 @@
                 <w:rFonts w:ascii="Arial" w:hAnsi="Arial"/>
                 <w:b/>
               </w:rPr>
-              <w:t xml:space="preserve"> Then the product is added to my cart.</w:t>
+              <w:t xml:space="preserve"> Then the product </w:t>
+            </w:r>
+            <w:proofErr w:type="gramStart"/>
+            <w:r>
+              <w:rPr>
+                <w:rFonts w:ascii="Arial" w:hAnsi="Arial"/>
+                <w:b/>
+              </w:rPr>
+              <w:t>is added</w:t>
+            </w:r>
+            <w:proofErr w:type="gramEnd"/>
+            <w:r>
+              <w:rPr>
+                <w:rFonts w:ascii="Arial" w:hAnsi="Arial"/>
+                <w:b/>
+              </w:rPr>
+              <w:t xml:space="preserve"> to my cart.</w:t>
             </w:r>
             <w:r>
               <w:tab/>
@@ -4490,16 +4704,7 @@
           <w:spacing w:val="-5"/>
           <w:sz w:val="28"/>
         </w:rPr>
-        <w:t>#</w:t>
-      </w:r>
-      <w:r>
-        <w:rPr>
-          <w:b/>
-          <w:color w:val="1F3863"/>
-          <w:spacing w:val="-5"/>
-          <w:sz w:val="28"/>
-        </w:rPr>
-        <w:t>5</w:t>
+        <w:t>#5</w:t>
       </w:r>
     </w:p>
     <w:p>
@@ -4630,6 +4835,7 @@
               </w:rPr>
               <w:t>#</w:t>
             </w:r>
+            <w:proofErr w:type="gramStart"/>
             <w:r>
               <w:rPr>
                 <w:spacing w:val="-5"/>
@@ -4637,6 +4843,7 @@
               </w:rPr>
               <w:t>5</w:t>
             </w:r>
+            <w:proofErr w:type="gramEnd"/>
           </w:p>
         </w:tc>
       </w:tr>
@@ -4858,6 +5065,13 @@
                 <w:b/>
               </w:rPr>
               <w:br/>
+            </w:r>
+            <w:proofErr w:type="gramStart"/>
+            <w:r>
+              <w:rPr>
+                <w:rFonts w:ascii="Arial"/>
+                <w:b/>
+              </w:rPr>
               <w:t>I</w:t>
             </w:r>
             <w:r>
@@ -4872,7 +5086,15 @@
                 <w:rFonts w:ascii="Arial"/>
                 <w:b/>
               </w:rPr>
-              <w:t xml:space="preserve">d like to be able </w:t>
+              <w:t>d</w:t>
+            </w:r>
+            <w:proofErr w:type="gramEnd"/>
+            <w:r>
+              <w:rPr>
+                <w:rFonts w:ascii="Arial"/>
+                <w:b/>
+              </w:rPr>
+              <w:t xml:space="preserve"> like to be able </w:t>
             </w:r>
             <w:r>
               <w:rPr>
@@ -5033,8 +5255,16 @@
               <w:rPr>
                 <w:rFonts w:ascii="Times New Roman"/>
               </w:rPr>
-              <w:t>Search results are displayed</w:t>
-            </w:r>
+              <w:t xml:space="preserve">Search results </w:t>
+            </w:r>
+            <w:proofErr w:type="gramStart"/>
+            <w:r>
+              <w:rPr>
+                <w:rFonts w:ascii="Times New Roman"/>
+              </w:rPr>
+              <w:t>are displayed</w:t>
+            </w:r>
+            <w:proofErr w:type="gramEnd"/>
             <w:r>
               <w:rPr>
                 <w:rFonts w:ascii="Times New Roman"/>
@@ -5144,8 +5374,17 @@
                 <w:rFonts w:ascii="Arial" w:hAnsi="Arial"/>
                 <w:b/>
               </w:rPr>
-              <w:t>I am on the catalog page</w:t>
-            </w:r>
+              <w:t xml:space="preserve">I am on the catalog </w:t>
+            </w:r>
+            <w:proofErr w:type="gramStart"/>
+            <w:r>
+              <w:rPr>
+                <w:rFonts w:ascii="Arial" w:hAnsi="Arial"/>
+                <w:b/>
+              </w:rPr>
+              <w:t>page</w:t>
+            </w:r>
+            <w:proofErr w:type="gramEnd"/>
           </w:p>
           <w:p>
             <w:pPr>
@@ -5192,7 +5431,23 @@
                 <w:rFonts w:ascii="Arial" w:hAnsi="Arial"/>
                 <w:b/>
               </w:rPr>
-              <w:t>products matching the query are displayed.</w:t>
+              <w:t xml:space="preserve">products matching the query </w:t>
+            </w:r>
+            <w:proofErr w:type="gramStart"/>
+            <w:r>
+              <w:rPr>
+                <w:rFonts w:ascii="Arial" w:hAnsi="Arial"/>
+                <w:b/>
+              </w:rPr>
+              <w:t>are displayed</w:t>
+            </w:r>
+            <w:proofErr w:type="gramEnd"/>
+            <w:r>
+              <w:rPr>
+                <w:rFonts w:ascii="Arial" w:hAnsi="Arial"/>
+                <w:b/>
+              </w:rPr>
+              <w:t>.</w:t>
             </w:r>
           </w:p>
           <w:p>
@@ -5263,16 +5518,7 @@
           <w:spacing w:val="-5"/>
           <w:sz w:val="28"/>
         </w:rPr>
-        <w:t>#</w:t>
-      </w:r>
-      <w:r>
-        <w:rPr>
-          <w:b/>
-          <w:color w:val="1F3863"/>
-          <w:spacing w:val="-5"/>
-          <w:sz w:val="28"/>
-        </w:rPr>
-        <w:t>6</w:t>
+        <w:t>#6</w:t>
       </w:r>
     </w:p>
     <w:p>
@@ -5403,6 +5649,7 @@
               </w:rPr>
               <w:t>#</w:t>
             </w:r>
+            <w:proofErr w:type="gramStart"/>
             <w:r>
               <w:rPr>
                 <w:spacing w:val="-5"/>
@@ -5410,6 +5657,7 @@
               </w:rPr>
               <w:t>6</w:t>
             </w:r>
+            <w:proofErr w:type="gramEnd"/>
           </w:p>
         </w:tc>
       </w:tr>
@@ -5625,6 +5873,13 @@
                 <w:b/>
               </w:rPr>
               <w:br/>
+            </w:r>
+            <w:proofErr w:type="gramStart"/>
+            <w:r>
+              <w:rPr>
+                <w:rFonts w:ascii="Arial"/>
+                <w:b/>
+              </w:rPr>
               <w:t>I</w:t>
             </w:r>
             <w:r>
@@ -5639,7 +5894,15 @@
                 <w:rFonts w:ascii="Arial"/>
                 <w:b/>
               </w:rPr>
-              <w:t xml:space="preserve">d like to be able to </w:t>
+              <w:t>d</w:t>
+            </w:r>
+            <w:proofErr w:type="gramEnd"/>
+            <w:r>
+              <w:rPr>
+                <w:rFonts w:ascii="Arial"/>
+                <w:b/>
+              </w:rPr>
+              <w:t xml:space="preserve"> like to be able to </w:t>
             </w:r>
             <w:r>
               <w:rPr>
@@ -5815,7 +6078,21 @@
               <w:rPr>
                 <w:rFonts w:ascii="Times New Roman"/>
               </w:rPr>
-              <w:t>Order is placed successfully.</w:t>
+              <w:t xml:space="preserve">Order </w:t>
+            </w:r>
+            <w:proofErr w:type="gramStart"/>
+            <w:r>
+              <w:rPr>
+                <w:rFonts w:ascii="Times New Roman"/>
+              </w:rPr>
+              <w:t>is placed</w:t>
+            </w:r>
+            <w:proofErr w:type="gramEnd"/>
+            <w:r>
+              <w:rPr>
+                <w:rFonts w:ascii="Times New Roman"/>
+              </w:rPr>
+              <w:t xml:space="preserve"> successfully.</w:t>
             </w:r>
           </w:p>
         </w:tc>
@@ -5912,8 +6189,17 @@
                 <w:rFonts w:ascii="Arial" w:hAnsi="Arial"/>
                 <w:b/>
               </w:rPr>
-              <w:t>I have items in my cart</w:t>
-            </w:r>
+              <w:t xml:space="preserve">I have items in my </w:t>
+            </w:r>
+            <w:proofErr w:type="gramStart"/>
+            <w:r>
+              <w:rPr>
+                <w:rFonts w:ascii="Arial" w:hAnsi="Arial"/>
+                <w:b/>
+              </w:rPr>
+              <w:t>cart</w:t>
+            </w:r>
+            <w:proofErr w:type="gramEnd"/>
           </w:p>
           <w:p>
             <w:pPr>
@@ -5966,7 +6252,23 @@
                 <w:rFonts w:ascii="Arial" w:hAnsi="Arial"/>
                 <w:b/>
               </w:rPr>
-              <w:t>my order is confirmed.</w:t>
+              <w:t xml:space="preserve">my order </w:t>
+            </w:r>
+            <w:proofErr w:type="gramStart"/>
+            <w:r>
+              <w:rPr>
+                <w:rFonts w:ascii="Arial" w:hAnsi="Arial"/>
+                <w:b/>
+              </w:rPr>
+              <w:t>is confirmed</w:t>
+            </w:r>
+            <w:proofErr w:type="gramEnd"/>
+            <w:r>
+              <w:rPr>
+                <w:rFonts w:ascii="Arial" w:hAnsi="Arial"/>
+                <w:b/>
+              </w:rPr>
+              <w:t>.</w:t>
             </w:r>
           </w:p>
           <w:p>
@@ -6037,16 +6339,7 @@
           <w:spacing w:val="-5"/>
           <w:sz w:val="28"/>
         </w:rPr>
-        <w:t>#</w:t>
-      </w:r>
-      <w:r>
-        <w:rPr>
-          <w:b/>
-          <w:color w:val="1F3863"/>
-          <w:spacing w:val="-5"/>
-          <w:sz w:val="28"/>
-        </w:rPr>
-        <w:t>7</w:t>
+        <w:t>#7</w:t>
       </w:r>
     </w:p>
     <w:p>
@@ -6177,6 +6470,7 @@
               </w:rPr>
               <w:t>#</w:t>
             </w:r>
+            <w:proofErr w:type="gramStart"/>
             <w:r>
               <w:rPr>
                 <w:spacing w:val="-5"/>
@@ -6184,6 +6478,7 @@
               </w:rPr>
               <w:t>7</w:t>
             </w:r>
+            <w:proofErr w:type="gramEnd"/>
           </w:p>
         </w:tc>
       </w:tr>
@@ -6405,6 +6700,13 @@
                 <w:b/>
               </w:rPr>
               <w:br/>
+            </w:r>
+            <w:proofErr w:type="gramStart"/>
+            <w:r>
+              <w:rPr>
+                <w:rFonts w:ascii="Arial"/>
+                <w:b/>
+              </w:rPr>
               <w:t>I</w:t>
             </w:r>
             <w:r>
@@ -6419,7 +6721,15 @@
                 <w:rFonts w:ascii="Arial"/>
                 <w:b/>
               </w:rPr>
-              <w:t xml:space="preserve">d like to be able </w:t>
+              <w:t>d</w:t>
+            </w:r>
+            <w:proofErr w:type="gramEnd"/>
+            <w:r>
+              <w:rPr>
+                <w:rFonts w:ascii="Arial"/>
+                <w:b/>
+              </w:rPr>
+              <w:t xml:space="preserve"> like to be able </w:t>
             </w:r>
             <w:proofErr w:type="gramStart"/>
             <w:r>
@@ -6602,7 +6912,21 @@
               <w:rPr>
                 <w:rFonts w:ascii="Times New Roman"/>
               </w:rPr>
-              <w:t>Order status is displayed.</w:t>
+              <w:t xml:space="preserve">Order status </w:t>
+            </w:r>
+            <w:proofErr w:type="gramStart"/>
+            <w:r>
+              <w:rPr>
+                <w:rFonts w:ascii="Times New Roman"/>
+              </w:rPr>
+              <w:t>is displayed</w:t>
+            </w:r>
+            <w:proofErr w:type="gramEnd"/>
+            <w:r>
+              <w:rPr>
+                <w:rFonts w:ascii="Times New Roman"/>
+              </w:rPr>
+              <w:t>.</w:t>
             </w:r>
           </w:p>
         </w:tc>
@@ -6699,8 +7023,17 @@
                 <w:rFonts w:ascii="Arial" w:hAnsi="Arial"/>
                 <w:b/>
               </w:rPr>
-              <w:t>I have placed an order</w:t>
-            </w:r>
+              <w:t xml:space="preserve">I have placed an </w:t>
+            </w:r>
+            <w:proofErr w:type="gramStart"/>
+            <w:r>
+              <w:rPr>
+                <w:rFonts w:ascii="Arial" w:hAnsi="Arial"/>
+                <w:b/>
+              </w:rPr>
+              <w:t>order</w:t>
+            </w:r>
+            <w:proofErr w:type="gramEnd"/>
           </w:p>
           <w:p>
             <w:pPr>
@@ -6852,16 +7185,7 @@
           <w:spacing w:val="-5"/>
           <w:sz w:val="28"/>
         </w:rPr>
-        <w:t>#</w:t>
-      </w:r>
-      <w:r>
-        <w:rPr>
-          <w:b/>
-          <w:color w:val="1F3863"/>
-          <w:spacing w:val="-5"/>
-          <w:sz w:val="28"/>
-        </w:rPr>
-        <w:t>8</w:t>
+        <w:t>#8</w:t>
       </w:r>
     </w:p>
     <w:p>
@@ -6992,6 +7316,7 @@
               </w:rPr>
               <w:t>#</w:t>
             </w:r>
+            <w:proofErr w:type="gramStart"/>
             <w:r>
               <w:rPr>
                 <w:spacing w:val="-5"/>
@@ -6999,6 +7324,7 @@
               </w:rPr>
               <w:t>8</w:t>
             </w:r>
+            <w:proofErr w:type="gramEnd"/>
           </w:p>
         </w:tc>
       </w:tr>
@@ -7220,6 +7546,13 @@
                 <w:b/>
               </w:rPr>
               <w:br/>
+            </w:r>
+            <w:proofErr w:type="gramStart"/>
+            <w:r>
+              <w:rPr>
+                <w:rFonts w:ascii="Arial"/>
+                <w:b/>
+              </w:rPr>
               <w:t>I</w:t>
             </w:r>
             <w:r>
@@ -7234,7 +7567,15 @@
                 <w:rFonts w:ascii="Arial"/>
                 <w:b/>
               </w:rPr>
-              <w:t xml:space="preserve">d like to be able to </w:t>
+              <w:t>d</w:t>
+            </w:r>
+            <w:proofErr w:type="gramEnd"/>
+            <w:r>
+              <w:rPr>
+                <w:rFonts w:ascii="Arial"/>
+                <w:b/>
+              </w:rPr>
+              <w:t xml:space="preserve"> like to be able to </w:t>
             </w:r>
             <w:r>
               <w:rPr>
@@ -7373,7 +7714,23 @@
                 <w:rFonts w:ascii="Times New Roman"/>
                 <w:sz w:val="24"/>
               </w:rPr>
-              <w:t xml:space="preserve">User is logged in </w:t>
+              <w:t xml:space="preserve">User </w:t>
+            </w:r>
+            <w:proofErr w:type="gramStart"/>
+            <w:r>
+              <w:rPr>
+                <w:rFonts w:ascii="Times New Roman"/>
+                <w:sz w:val="24"/>
+              </w:rPr>
+              <w:t>is logged</w:t>
+            </w:r>
+            <w:proofErr w:type="gramEnd"/>
+            <w:r>
+              <w:rPr>
+                <w:rFonts w:ascii="Times New Roman"/>
+                <w:sz w:val="24"/>
+              </w:rPr>
+              <w:t xml:space="preserve"> in </w:t>
             </w:r>
           </w:p>
         </w:tc>
@@ -7442,7 +7799,21 @@
               <w:rPr>
                 <w:rFonts w:ascii="Times New Roman"/>
               </w:rPr>
-              <w:t xml:space="preserve">Item is stored in </w:t>
+              <w:t xml:space="preserve">Item </w:t>
+            </w:r>
+            <w:proofErr w:type="gramStart"/>
+            <w:r>
+              <w:rPr>
+                <w:rFonts w:ascii="Times New Roman"/>
+              </w:rPr>
+              <w:t>is stored</w:t>
+            </w:r>
+            <w:proofErr w:type="gramEnd"/>
+            <w:r>
+              <w:rPr>
+                <w:rFonts w:ascii="Times New Roman"/>
+              </w:rPr>
+              <w:t xml:space="preserve"> in </w:t>
             </w:r>
             <w:proofErr w:type="spellStart"/>
             <w:r>
@@ -7553,8 +7924,17 @@
                 <w:rFonts w:ascii="Arial" w:hAnsi="Arial"/>
                 <w:b/>
               </w:rPr>
-              <w:t>I am browsing products</w:t>
-            </w:r>
+              <w:t xml:space="preserve">I am browsing </w:t>
+            </w:r>
+            <w:proofErr w:type="gramStart"/>
+            <w:r>
+              <w:rPr>
+                <w:rFonts w:ascii="Arial" w:hAnsi="Arial"/>
+                <w:b/>
+              </w:rPr>
+              <w:t>products</w:t>
+            </w:r>
+            <w:proofErr w:type="gramEnd"/>
           </w:p>
           <w:p>
             <w:pPr>
@@ -7602,7 +7982,23 @@
                 <w:rFonts w:ascii="Arial" w:hAnsi="Arial"/>
                 <w:b/>
               </w:rPr>
-              <w:t xml:space="preserve">the product is saved to my </w:t>
+              <w:t xml:space="preserve">the product </w:t>
+            </w:r>
+            <w:proofErr w:type="gramStart"/>
+            <w:r>
+              <w:rPr>
+                <w:rFonts w:ascii="Arial" w:hAnsi="Arial"/>
+                <w:b/>
+              </w:rPr>
+              <w:t>is saved</w:t>
+            </w:r>
+            <w:proofErr w:type="gramEnd"/>
+            <w:r>
+              <w:rPr>
+                <w:rFonts w:ascii="Arial" w:hAnsi="Arial"/>
+                <w:b/>
+              </w:rPr>
+              <w:t xml:space="preserve"> to my </w:t>
             </w:r>
             <w:proofErr w:type="spellStart"/>
             <w:r>
@@ -7689,16 +8085,7 @@
           <w:spacing w:val="-5"/>
           <w:sz w:val="28"/>
         </w:rPr>
-        <w:t>#</w:t>
-      </w:r>
-      <w:r>
-        <w:rPr>
-          <w:b/>
-          <w:color w:val="1F3863"/>
-          <w:spacing w:val="-5"/>
-          <w:sz w:val="28"/>
-        </w:rPr>
-        <w:t>9</w:t>
+        <w:t>#9</w:t>
       </w:r>
     </w:p>
     <w:p>
@@ -7829,6 +8216,7 @@
               </w:rPr>
               <w:t>#</w:t>
             </w:r>
+            <w:proofErr w:type="gramStart"/>
             <w:r>
               <w:rPr>
                 <w:spacing w:val="-5"/>
@@ -7836,6 +8224,7 @@
               </w:rPr>
               <w:t>9</w:t>
             </w:r>
+            <w:proofErr w:type="gramEnd"/>
           </w:p>
         </w:tc>
       </w:tr>
@@ -8057,6 +8446,13 @@
                 <w:b/>
               </w:rPr>
               <w:br/>
+            </w:r>
+            <w:proofErr w:type="gramStart"/>
+            <w:r>
+              <w:rPr>
+                <w:rFonts w:ascii="Arial"/>
+                <w:b/>
+              </w:rPr>
               <w:t>I</w:t>
             </w:r>
             <w:r>
@@ -8071,7 +8467,15 @@
                 <w:rFonts w:ascii="Arial"/>
                 <w:b/>
               </w:rPr>
-              <w:t xml:space="preserve">d like to be able to </w:t>
+              <w:t>d</w:t>
+            </w:r>
+            <w:proofErr w:type="gramEnd"/>
+            <w:r>
+              <w:rPr>
+                <w:rFonts w:ascii="Arial"/>
+                <w:b/>
+              </w:rPr>
+              <w:t xml:space="preserve"> like to be able to </w:t>
             </w:r>
             <w:r>
               <w:rPr>
@@ -8358,8 +8762,17 @@
                 <w:rFonts w:ascii="Arial" w:hAnsi="Arial"/>
                 <w:b/>
               </w:rPr>
-              <w:t xml:space="preserve"> a product</w:t>
-            </w:r>
+              <w:t xml:space="preserve"> a </w:t>
+            </w:r>
+            <w:proofErr w:type="gramStart"/>
+            <w:r>
+              <w:rPr>
+                <w:rFonts w:ascii="Arial" w:hAnsi="Arial"/>
+                <w:b/>
+              </w:rPr>
+              <w:t>product</w:t>
+            </w:r>
+            <w:proofErr w:type="gramEnd"/>
           </w:p>
           <w:p>
             <w:pPr>
@@ -8407,7 +8820,23 @@
                 <w:rFonts w:ascii="Arial" w:hAnsi="Arial"/>
                 <w:b/>
               </w:rPr>
-              <w:t>it is displayed on the product page.</w:t>
+              <w:t xml:space="preserve">it </w:t>
+            </w:r>
+            <w:proofErr w:type="gramStart"/>
+            <w:r>
+              <w:rPr>
+                <w:rFonts w:ascii="Arial" w:hAnsi="Arial"/>
+                <w:b/>
+              </w:rPr>
+              <w:t>is displayed</w:t>
+            </w:r>
+            <w:proofErr w:type="gramEnd"/>
+            <w:r>
+              <w:rPr>
+                <w:rFonts w:ascii="Arial" w:hAnsi="Arial"/>
+                <w:b/>
+              </w:rPr>
+              <w:t xml:space="preserve"> on the product page.</w:t>
             </w:r>
           </w:p>
           <w:p>
@@ -8488,16 +8917,7 @@
           <w:spacing w:val="-5"/>
           <w:sz w:val="28"/>
         </w:rPr>
-        <w:t>#</w:t>
-      </w:r>
-      <w:r>
-        <w:rPr>
-          <w:b/>
-          <w:color w:val="1F3863"/>
-          <w:spacing w:val="-5"/>
-          <w:sz w:val="28"/>
-        </w:rPr>
-        <w:t>10</w:t>
+        <w:t>#10</w:t>
       </w:r>
     </w:p>
     <w:p>
@@ -8626,15 +9046,17 @@
                 <w:spacing w:val="-5"/>
                 <w:sz w:val="24"/>
               </w:rPr>
-              <w:t>#1</w:t>
-            </w:r>
+              <w:t>#</w:t>
+            </w:r>
+            <w:proofErr w:type="gramStart"/>
             <w:r>
               <w:rPr>
                 <w:spacing w:val="-5"/>
                 <w:sz w:val="24"/>
               </w:rPr>
-              <w:t>0</w:t>
-            </w:r>
+              <w:t>10</w:t>
+            </w:r>
+            <w:proofErr w:type="gramEnd"/>
           </w:p>
         </w:tc>
       </w:tr>
@@ -8850,6 +9272,13 @@
                 <w:b/>
               </w:rPr>
               <w:br/>
+            </w:r>
+            <w:proofErr w:type="gramStart"/>
+            <w:r>
+              <w:rPr>
+                <w:rFonts w:ascii="Arial"/>
+                <w:b/>
+              </w:rPr>
               <w:t>I</w:t>
             </w:r>
             <w:r>
@@ -8864,7 +9293,15 @@
                 <w:rFonts w:ascii="Arial"/>
                 <w:b/>
               </w:rPr>
-              <w:t xml:space="preserve">d like to be able to </w:t>
+              <w:t>d</w:t>
+            </w:r>
+            <w:proofErr w:type="gramEnd"/>
+            <w:r>
+              <w:rPr>
+                <w:rFonts w:ascii="Arial"/>
+                <w:b/>
+              </w:rPr>
+              <w:t xml:space="preserve"> like to be able to </w:t>
             </w:r>
             <w:r>
               <w:rPr>
@@ -8971,7 +9408,23 @@
                 <w:rFonts w:ascii="Times New Roman"/>
                 <w:sz w:val="24"/>
               </w:rPr>
-              <w:t>Admin is logged in.</w:t>
+              <w:t xml:space="preserve">Admin </w:t>
+            </w:r>
+            <w:proofErr w:type="gramStart"/>
+            <w:r>
+              <w:rPr>
+                <w:rFonts w:ascii="Times New Roman"/>
+                <w:sz w:val="24"/>
+              </w:rPr>
+              <w:t>is logged</w:t>
+            </w:r>
+            <w:proofErr w:type="gramEnd"/>
+            <w:r>
+              <w:rPr>
+                <w:rFonts w:ascii="Times New Roman"/>
+                <w:sz w:val="24"/>
+              </w:rPr>
+              <w:t xml:space="preserve"> in.</w:t>
             </w:r>
           </w:p>
         </w:tc>
@@ -9048,14 +9501,14 @@
               <w:rPr>
                 <w:rFonts w:ascii="Times New Roman"/>
               </w:rPr>
-              <w:t>is</w:t>
+              <w:t>is added</w:t>
             </w:r>
             <w:proofErr w:type="gramEnd"/>
             <w:r>
               <w:rPr>
                 <w:rFonts w:ascii="Times New Roman"/>
               </w:rPr>
-              <w:t xml:space="preserve"> added to catalog.</w:t>
+              <w:t xml:space="preserve"> to catalog.</w:t>
             </w:r>
           </w:p>
         </w:tc>
@@ -9152,8 +9605,17 @@
                 <w:rFonts w:ascii="Arial" w:hAnsi="Arial"/>
                 <w:b/>
               </w:rPr>
-              <w:t>I am an admin</w:t>
-            </w:r>
+              <w:t xml:space="preserve">I am an </w:t>
+            </w:r>
+            <w:proofErr w:type="gramStart"/>
+            <w:r>
+              <w:rPr>
+                <w:rFonts w:ascii="Arial" w:hAnsi="Arial"/>
+                <w:b/>
+              </w:rPr>
+              <w:t>admin</w:t>
+            </w:r>
+            <w:proofErr w:type="gramEnd"/>
           </w:p>
           <w:p>
             <w:pPr>
@@ -9201,7 +9663,23 @@
                 <w:rFonts w:ascii="Arial" w:hAnsi="Arial"/>
                 <w:b/>
               </w:rPr>
-              <w:t>the product is added to catalog.</w:t>
+              <w:t xml:space="preserve">the product </w:t>
+            </w:r>
+            <w:proofErr w:type="gramStart"/>
+            <w:r>
+              <w:rPr>
+                <w:rFonts w:ascii="Arial" w:hAnsi="Arial"/>
+                <w:b/>
+              </w:rPr>
+              <w:t>is added</w:t>
+            </w:r>
+            <w:proofErr w:type="gramEnd"/>
+            <w:r>
+              <w:rPr>
+                <w:rFonts w:ascii="Arial" w:hAnsi="Arial"/>
+                <w:b/>
+              </w:rPr>
+              <w:t xml:space="preserve"> to catalog.</w:t>
             </w:r>
           </w:p>
           <w:p>
@@ -9272,16 +9750,7 @@
           <w:spacing w:val="-5"/>
           <w:sz w:val="28"/>
         </w:rPr>
-        <w:t>#1</w:t>
-      </w:r>
-      <w:r>
-        <w:rPr>
-          <w:b/>
-          <w:color w:val="1F3863"/>
-          <w:spacing w:val="-5"/>
-          <w:sz w:val="28"/>
-        </w:rPr>
-        <w:t>1</w:t>
+        <w:t>#11</w:t>
       </w:r>
     </w:p>
     <w:p>
@@ -9410,15 +9879,17 @@
                 <w:spacing w:val="-5"/>
                 <w:sz w:val="24"/>
               </w:rPr>
-              <w:t>#1</w:t>
-            </w:r>
+              <w:t>#</w:t>
+            </w:r>
+            <w:proofErr w:type="gramStart"/>
             <w:r>
               <w:rPr>
                 <w:spacing w:val="-5"/>
                 <w:sz w:val="24"/>
               </w:rPr>
-              <w:t>1</w:t>
-            </w:r>
+              <w:t>11</w:t>
+            </w:r>
+            <w:proofErr w:type="gramEnd"/>
           </w:p>
         </w:tc>
       </w:tr>
@@ -9634,6 +10105,13 @@
                 <w:b/>
               </w:rPr>
               <w:br/>
+            </w:r>
+            <w:proofErr w:type="gramStart"/>
+            <w:r>
+              <w:rPr>
+                <w:rFonts w:ascii="Arial"/>
+                <w:b/>
+              </w:rPr>
               <w:t>I</w:t>
             </w:r>
             <w:r>
@@ -9648,7 +10126,15 @@
                 <w:rFonts w:ascii="Arial"/>
                 <w:b/>
               </w:rPr>
-              <w:t xml:space="preserve">d like to be able to </w:t>
+              <w:t>d</w:t>
+            </w:r>
+            <w:proofErr w:type="gramEnd"/>
+            <w:r>
+              <w:rPr>
+                <w:rFonts w:ascii="Arial"/>
+                <w:b/>
+              </w:rPr>
+              <w:t xml:space="preserve"> like to be able to </w:t>
             </w:r>
             <w:r>
               <w:rPr>
@@ -9686,8 +10172,17 @@
                 <w:rFonts w:ascii="Arial"/>
                 <w:b/>
               </w:rPr>
-              <w:t xml:space="preserve"> details are updated</w:t>
-            </w:r>
+              <w:t xml:space="preserve"> details </w:t>
+            </w:r>
+            <w:proofErr w:type="gramStart"/>
+            <w:r>
+              <w:rPr>
+                <w:rFonts w:ascii="Arial"/>
+                <w:b/>
+              </w:rPr>
+              <w:t>are updated</w:t>
+            </w:r>
+            <w:proofErr w:type="gramEnd"/>
           </w:p>
         </w:tc>
       </w:tr>
@@ -9831,7 +10326,21 @@
               <w:rPr>
                 <w:rFonts w:ascii="Times New Roman"/>
               </w:rPr>
-              <w:t>Product details are updated.</w:t>
+              <w:t xml:space="preserve">Product details </w:t>
+            </w:r>
+            <w:proofErr w:type="gramStart"/>
+            <w:r>
+              <w:rPr>
+                <w:rFonts w:ascii="Times New Roman"/>
+              </w:rPr>
+              <w:t>are updated</w:t>
+            </w:r>
+            <w:proofErr w:type="gramEnd"/>
+            <w:r>
+              <w:rPr>
+                <w:rFonts w:ascii="Times New Roman"/>
+              </w:rPr>
+              <w:t>.</w:t>
             </w:r>
           </w:p>
         </w:tc>
@@ -9928,8 +10437,17 @@
                 <w:rFonts w:ascii="Arial" w:hAnsi="Arial"/>
                 <w:b/>
               </w:rPr>
-              <w:t>I am an admin</w:t>
-            </w:r>
+              <w:t xml:space="preserve">I am an </w:t>
+            </w:r>
+            <w:proofErr w:type="gramStart"/>
+            <w:r>
+              <w:rPr>
+                <w:rFonts w:ascii="Arial" w:hAnsi="Arial"/>
+                <w:b/>
+              </w:rPr>
+              <w:t>admin</w:t>
+            </w:r>
+            <w:proofErr w:type="gramEnd"/>
           </w:p>
           <w:p>
             <w:pPr>
@@ -9977,7 +10495,23 @@
                 <w:rFonts w:ascii="Arial" w:hAnsi="Arial"/>
                 <w:b/>
               </w:rPr>
-              <w:t>the changes are saved and reflected in catalog.</w:t>
+              <w:t xml:space="preserve">the changes </w:t>
+            </w:r>
+            <w:proofErr w:type="gramStart"/>
+            <w:r>
+              <w:rPr>
+                <w:rFonts w:ascii="Arial" w:hAnsi="Arial"/>
+                <w:b/>
+              </w:rPr>
+              <w:t>are saved</w:t>
+            </w:r>
+            <w:proofErr w:type="gramEnd"/>
+            <w:r>
+              <w:rPr>
+                <w:rFonts w:ascii="Arial" w:hAnsi="Arial"/>
+                <w:b/>
+              </w:rPr>
+              <w:t xml:space="preserve"> and reflected in catalog.</w:t>
             </w:r>
           </w:p>
           <w:p>
@@ -10048,16 +10582,7 @@
           <w:spacing w:val="-5"/>
           <w:sz w:val="28"/>
         </w:rPr>
-        <w:t>#1</w:t>
-      </w:r>
-      <w:r>
-        <w:rPr>
-          <w:b/>
-          <w:color w:val="1F3863"/>
-          <w:spacing w:val="-5"/>
-          <w:sz w:val="28"/>
-        </w:rPr>
-        <w:t>2</w:t>
+        <w:t>#12</w:t>
       </w:r>
     </w:p>
     <w:p>
@@ -10186,15 +10711,17 @@
                 <w:spacing w:val="-5"/>
                 <w:sz w:val="24"/>
               </w:rPr>
-              <w:t>#1</w:t>
-            </w:r>
+              <w:t>#</w:t>
+            </w:r>
+            <w:proofErr w:type="gramStart"/>
             <w:r>
               <w:rPr>
                 <w:spacing w:val="-5"/>
                 <w:sz w:val="24"/>
               </w:rPr>
-              <w:t>2</w:t>
-            </w:r>
+              <w:t>12</w:t>
+            </w:r>
+            <w:proofErr w:type="gramEnd"/>
           </w:p>
         </w:tc>
       </w:tr>
@@ -10410,6 +10937,13 @@
                 <w:b/>
               </w:rPr>
               <w:br/>
+            </w:r>
+            <w:proofErr w:type="gramStart"/>
+            <w:r>
+              <w:rPr>
+                <w:rFonts w:ascii="Arial"/>
+                <w:b/>
+              </w:rPr>
               <w:t>I</w:t>
             </w:r>
             <w:r>
@@ -10424,7 +10958,15 @@
                 <w:rFonts w:ascii="Arial"/>
                 <w:b/>
               </w:rPr>
-              <w:t xml:space="preserve">d like to be able to </w:t>
+              <w:t>d</w:t>
+            </w:r>
+            <w:proofErr w:type="gramEnd"/>
+            <w:r>
+              <w:rPr>
+                <w:rFonts w:ascii="Arial"/>
+                <w:b/>
+              </w:rPr>
+              <w:t xml:space="preserve"> like to be able to </w:t>
             </w:r>
             <w:r>
               <w:rPr>
@@ -10462,8 +11004,17 @@
                 <w:rFonts w:ascii="Arial"/>
                 <w:b/>
               </w:rPr>
-              <w:t xml:space="preserve"> items are removed</w:t>
-            </w:r>
+              <w:t xml:space="preserve"> items </w:t>
+            </w:r>
+            <w:proofErr w:type="gramStart"/>
+            <w:r>
+              <w:rPr>
+                <w:rFonts w:ascii="Arial"/>
+                <w:b/>
+              </w:rPr>
+              <w:t>are removed</w:t>
+            </w:r>
+            <w:proofErr w:type="gramEnd"/>
           </w:p>
         </w:tc>
       </w:tr>
@@ -10612,19 +11163,25 @@
               </w:rPr>
               <w:t xml:space="preserve">  </w:t>
             </w:r>
+            <w:r>
+              <w:rPr>
+                <w:rFonts w:ascii="Times New Roman"/>
+              </w:rPr>
+              <w:t xml:space="preserve">Product </w:t>
+            </w:r>
             <w:proofErr w:type="gramStart"/>
             <w:r>
               <w:rPr>
                 <w:rFonts w:ascii="Times New Roman"/>
               </w:rPr>
-              <w:t>Product is</w:t>
+              <w:t>is removed</w:t>
             </w:r>
             <w:proofErr w:type="gramEnd"/>
             <w:r>
               <w:rPr>
                 <w:rFonts w:ascii="Times New Roman"/>
               </w:rPr>
-              <w:t xml:space="preserve"> removed from catalog.</w:t>
+              <w:t xml:space="preserve"> from catalog.</w:t>
             </w:r>
           </w:p>
         </w:tc>
@@ -10721,8 +11278,17 @@
                 <w:rFonts w:ascii="Arial" w:hAnsi="Arial"/>
                 <w:b/>
               </w:rPr>
-              <w:t>I am an admin</w:t>
-            </w:r>
+              <w:t xml:space="preserve">I am an </w:t>
+            </w:r>
+            <w:proofErr w:type="gramStart"/>
+            <w:r>
+              <w:rPr>
+                <w:rFonts w:ascii="Arial" w:hAnsi="Arial"/>
+                <w:b/>
+              </w:rPr>
+              <w:t>admin</w:t>
+            </w:r>
+            <w:proofErr w:type="gramEnd"/>
           </w:p>
           <w:p>
             <w:pPr>
@@ -10770,7 +11336,23 @@
                 <w:rFonts w:ascii="Arial" w:hAnsi="Arial"/>
                 <w:b/>
               </w:rPr>
-              <w:t>it is removed from the catalog.</w:t>
+              <w:t xml:space="preserve">it </w:t>
+            </w:r>
+            <w:proofErr w:type="gramStart"/>
+            <w:r>
+              <w:rPr>
+                <w:rFonts w:ascii="Arial" w:hAnsi="Arial"/>
+                <w:b/>
+              </w:rPr>
+              <w:t>is removed</w:t>
+            </w:r>
+            <w:proofErr w:type="gramEnd"/>
+            <w:r>
+              <w:rPr>
+                <w:rFonts w:ascii="Arial" w:hAnsi="Arial"/>
+                <w:b/>
+              </w:rPr>
+              <w:t xml:space="preserve"> from the catalog.</w:t>
             </w:r>
           </w:p>
           <w:p>
@@ -10841,16 +11423,7 @@
           <w:spacing w:val="-5"/>
           <w:sz w:val="28"/>
         </w:rPr>
-        <w:t>#1</w:t>
-      </w:r>
-      <w:r>
-        <w:rPr>
-          <w:b/>
-          <w:color w:val="1F3863"/>
-          <w:spacing w:val="-5"/>
-          <w:sz w:val="28"/>
-        </w:rPr>
-        <w:t>3</w:t>
+        <w:t>#13</w:t>
       </w:r>
     </w:p>
     <w:p>
@@ -10979,15 +11552,17 @@
                 <w:spacing w:val="-5"/>
                 <w:sz w:val="24"/>
               </w:rPr>
-              <w:t>#1</w:t>
-            </w:r>
+              <w:t>#</w:t>
+            </w:r>
+            <w:proofErr w:type="gramStart"/>
             <w:r>
               <w:rPr>
                 <w:spacing w:val="-5"/>
                 <w:sz w:val="24"/>
               </w:rPr>
-              <w:t>3</w:t>
-            </w:r>
+              <w:t>13</w:t>
+            </w:r>
+            <w:proofErr w:type="gramEnd"/>
           </w:p>
         </w:tc>
       </w:tr>
@@ -11203,6 +11778,13 @@
                 <w:b/>
               </w:rPr>
               <w:br/>
+            </w:r>
+            <w:proofErr w:type="gramStart"/>
+            <w:r>
+              <w:rPr>
+                <w:rFonts w:ascii="Arial"/>
+                <w:b/>
+              </w:rPr>
               <w:t>I</w:t>
             </w:r>
             <w:r>
@@ -11217,7 +11799,15 @@
                 <w:rFonts w:ascii="Arial"/>
                 <w:b/>
               </w:rPr>
-              <w:t xml:space="preserve">d like to be able </w:t>
+              <w:t>d</w:t>
+            </w:r>
+            <w:proofErr w:type="gramEnd"/>
+            <w:r>
+              <w:rPr>
+                <w:rFonts w:ascii="Arial"/>
+                <w:b/>
+              </w:rPr>
+              <w:t xml:space="preserve"> like to be able </w:t>
             </w:r>
             <w:r>
               <w:rPr>
@@ -11408,7 +11998,21 @@
               <w:rPr>
                 <w:rFonts w:ascii="Times New Roman"/>
               </w:rPr>
-              <w:t>Reports are generated and displayed.</w:t>
+              <w:t xml:space="preserve">Reports </w:t>
+            </w:r>
+            <w:proofErr w:type="gramStart"/>
+            <w:r>
+              <w:rPr>
+                <w:rFonts w:ascii="Times New Roman"/>
+              </w:rPr>
+              <w:t>are generated</w:t>
+            </w:r>
+            <w:proofErr w:type="gramEnd"/>
+            <w:r>
+              <w:rPr>
+                <w:rFonts w:ascii="Times New Roman"/>
+              </w:rPr>
+              <w:t xml:space="preserve"> and displayed.</w:t>
             </w:r>
           </w:p>
         </w:tc>
@@ -11505,8 +12109,17 @@
                 <w:rFonts w:ascii="Arial" w:hAnsi="Arial"/>
                 <w:b/>
               </w:rPr>
-              <w:t>I am an admin</w:t>
-            </w:r>
+              <w:t xml:space="preserve">I am an </w:t>
+            </w:r>
+            <w:proofErr w:type="gramStart"/>
+            <w:r>
+              <w:rPr>
+                <w:rFonts w:ascii="Arial" w:hAnsi="Arial"/>
+                <w:b/>
+              </w:rPr>
+              <w:t>admin</w:t>
+            </w:r>
+            <w:proofErr w:type="gramEnd"/>
           </w:p>
           <w:p>
             <w:pPr>
@@ -12098,6 +12711,7 @@
         </w:rPr>
         <w:t xml:space="preserve">Status/Notes </w:t>
       </w:r>
+      <w:proofErr w:type="gramStart"/>
       <w:r>
         <w:rPr>
           <w:spacing w:val="-2"/>
@@ -12105,6 +12719,7 @@
         </w:rPr>
         <w:t>pending</w:t>
       </w:r>
+      <w:proofErr w:type="gramEnd"/>
     </w:p>
     <w:p>
       <w:pPr>
@@ -12169,6 +12784,7 @@
         </w:rPr>
         <w:t xml:space="preserve">Status/Notes </w:t>
       </w:r>
+      <w:proofErr w:type="gramStart"/>
       <w:r>
         <w:rPr>
           <w:spacing w:val="-2"/>
@@ -12176,6 +12792,7 @@
         </w:rPr>
         <w:t>pending</w:t>
       </w:r>
+      <w:proofErr w:type="gramEnd"/>
     </w:p>
     <w:p>
       <w:pPr>
@@ -12241,6 +12858,7 @@
         </w:rPr>
         <w:t xml:space="preserve">Status/Notes </w:t>
       </w:r>
+      <w:proofErr w:type="gramStart"/>
       <w:r>
         <w:rPr>
           <w:spacing w:val="-2"/>
@@ -12248,6 +12866,7 @@
         </w:rPr>
         <w:t>pending</w:t>
       </w:r>
+      <w:proofErr w:type="gramEnd"/>
     </w:p>
     <w:p>
       <w:pPr>
@@ -13445,6 +14064,7 @@
   <w:style w:type="character" w:default="1" w:styleId="DefaultParagraphFont">
     <w:name w:val="Default Paragraph Font"/>
     <w:uiPriority w:val="1"/>
+    <w:semiHidden/>
     <w:unhideWhenUsed/>
   </w:style>
   <w:style w:type="table" w:default="1" w:styleId="TableNormal">

</xml_diff>